<commit_message>
update writeup and README
</commit_message>
<xml_diff>
--- a/glm-covid19-proj-writeup.docx
+++ b/glm-covid19-proj-writeup.docx
@@ -72,6 +72,42 @@
     </w:p>
     <w:p>
       <w:pPr>
+        <w:pBdr>
+          <w:bottom w:val="single" w:sz="6" w:space="1" w:color="auto"/>
+        </w:pBdr>
+        <w:rPr>
+          <w:rFonts w:asciiTheme="minorHAnsi" w:hAnsiTheme="minorHAnsi" w:cstheme="minorHAnsi"/>
+        </w:rPr>
+      </w:pPr>
+    </w:p>
+    <w:p>
+      <w:pPr>
+        <w:rPr>
+          <w:rFonts w:asciiTheme="minorHAnsi" w:hAnsiTheme="minorHAnsi" w:cstheme="minorHAnsi"/>
+        </w:rPr>
+      </w:pPr>
+      <w:hyperlink r:id="rId5" w:history="1">
+        <w:r>
+          <w:rPr>
+            <w:rStyle w:val="Hyperlink"/>
+            <w:rFonts w:asciiTheme="minorHAnsi" w:hAnsiTheme="minorHAnsi" w:cstheme="minorHAnsi"/>
+          </w:rPr>
+          <w:t>https://github.com/XinyuanZHENG/glm-covid19-project</w:t>
+        </w:r>
+      </w:hyperlink>
+    </w:p>
+    <w:p>
+      <w:pPr>
+        <w:pBdr>
+          <w:bottom w:val="single" w:sz="6" w:space="1" w:color="auto"/>
+        </w:pBdr>
+        <w:rPr>
+          <w:rFonts w:asciiTheme="minorHAnsi" w:hAnsiTheme="minorHAnsi" w:cstheme="minorHAnsi"/>
+        </w:rPr>
+      </w:pPr>
+    </w:p>
+    <w:p>
+      <w:pPr>
         <w:rPr>
           <w:rFonts w:asciiTheme="minorHAnsi" w:hAnsiTheme="minorHAnsi" w:cstheme="minorHAnsi"/>
         </w:rPr>
@@ -119,36 +155,14 @@
           <w:rFonts w:asciiTheme="minorHAnsi" w:hAnsiTheme="minorHAnsi" w:cstheme="minorHAnsi"/>
           <w:lang w:val="en-US"/>
         </w:rPr>
-        <w:t xml:space="preserve">Data is from </w:t>
-      </w:r>
-      <w:r>
-        <w:rPr>
-          <w:rFonts w:asciiTheme="minorHAnsi" w:hAnsiTheme="minorHAnsi" w:cstheme="minorHAnsi"/>
-          <w:lang w:val="en-US"/>
-        </w:rPr>
-        <w:t>NYC Department of Health and Mental Hygiene</w:t>
-      </w:r>
-      <w:r>
-        <w:rPr>
-          <w:rFonts w:asciiTheme="minorHAnsi" w:hAnsiTheme="minorHAnsi" w:cstheme="minorHAnsi"/>
-          <w:lang w:val="en-US"/>
-        </w:rPr>
-        <w:t xml:space="preserve"> [1].</w:t>
-      </w:r>
-    </w:p>
-    <w:p>
-      <w:pPr>
-        <w:rPr>
-          <w:rFonts w:asciiTheme="minorHAnsi" w:hAnsiTheme="minorHAnsi" w:cstheme="minorHAnsi"/>
-          <w:lang w:val="en-US"/>
-        </w:rPr>
-      </w:pPr>
-    </w:p>
-    <w:p>
-      <w:pPr>
-        <w:rPr>
-          <w:rFonts w:asciiTheme="minorHAnsi" w:hAnsiTheme="minorHAnsi" w:cstheme="minorHAnsi"/>
-          <w:noProof/>
+        <w:t>Data is from NYC Department of Health and Mental Hygiene [1].</w:t>
+      </w:r>
+    </w:p>
+    <w:p>
+      <w:pPr>
+        <w:rPr>
+          <w:rFonts w:asciiTheme="minorHAnsi" w:hAnsiTheme="minorHAnsi" w:cstheme="minorHAnsi"/>
+          <w:lang w:val="en-US"/>
         </w:rPr>
       </w:pPr>
       <w:r>
@@ -157,16 +171,16 @@
           <w:noProof/>
         </w:rPr>
         <w:drawing>
-          <wp:anchor distT="0" distB="0" distL="114300" distR="114300" simplePos="0" relativeHeight="251658240" behindDoc="0" locked="0" layoutInCell="1" allowOverlap="1" wp14:anchorId="1FCA1BE1" wp14:editId="09930B02">
+          <wp:anchor distT="0" distB="0" distL="114300" distR="114300" simplePos="0" relativeHeight="251658240" behindDoc="0" locked="0" layoutInCell="1" allowOverlap="1" wp14:anchorId="1FCA1BE1" wp14:editId="2D78BC83">
             <wp:simplePos x="0" y="0"/>
             <wp:positionH relativeFrom="column">
-              <wp:posOffset>-19229</wp:posOffset>
+              <wp:posOffset>-19455</wp:posOffset>
             </wp:positionH>
             <wp:positionV relativeFrom="paragraph">
-              <wp:posOffset>119380</wp:posOffset>
+              <wp:posOffset>114665</wp:posOffset>
             </wp:positionV>
-            <wp:extent cx="4789844" cy="2962141"/>
-            <wp:effectExtent l="0" t="0" r="0" b="0"/>
+            <wp:extent cx="4545920" cy="2811293"/>
+            <wp:effectExtent l="0" t="0" r="1270" b="0"/>
             <wp:wrapNone/>
             <wp:docPr id="1" name="Picture 1"/>
             <wp:cNvGraphicFramePr>
@@ -180,7 +194,7 @@
                     <pic:cNvPicPr/>
                   </pic:nvPicPr>
                   <pic:blipFill>
-                    <a:blip r:embed="rId5" cstate="print">
+                    <a:blip r:embed="rId6" cstate="print">
                       <a:extLst>
                         <a:ext uri="{28A0092B-C50C-407E-A947-70E740481C1C}">
                           <a14:useLocalDpi xmlns:a14="http://schemas.microsoft.com/office/drawing/2010/main" val="0"/>
@@ -194,7 +208,7 @@
                   <pic:spPr>
                     <a:xfrm>
                       <a:off x="0" y="0"/>
-                      <a:ext cx="4789844" cy="2962141"/>
+                      <a:ext cx="4557878" cy="2818688"/>
                     </a:xfrm>
                     <a:prstGeom prst="rect">
                       <a:avLst/>
@@ -338,14 +352,6 @@
         <w:rPr>
           <w:rFonts w:asciiTheme="minorHAnsi" w:hAnsiTheme="minorHAnsi" w:cstheme="minorHAnsi"/>
           <w:noProof/>
-        </w:rPr>
-      </w:pPr>
-    </w:p>
-    <w:p>
-      <w:pPr>
-        <w:rPr>
-          <w:rFonts w:asciiTheme="minorHAnsi" w:hAnsiTheme="minorHAnsi" w:cstheme="minorHAnsi"/>
-          <w:noProof/>
           <w:lang w:val="en-US"/>
         </w:rPr>
       </w:pPr>
@@ -372,15 +378,15 @@
           <w:noProof/>
         </w:rPr>
         <w:drawing>
-          <wp:anchor distT="0" distB="0" distL="114300" distR="114300" simplePos="0" relativeHeight="251659264" behindDoc="0" locked="0" layoutInCell="1" allowOverlap="1" wp14:anchorId="1C72BC05" wp14:editId="231BB313">
+          <wp:anchor distT="0" distB="0" distL="114300" distR="114300" simplePos="0" relativeHeight="251659264" behindDoc="0" locked="0" layoutInCell="1" allowOverlap="1" wp14:anchorId="1C72BC05" wp14:editId="1D9073C3">
             <wp:simplePos x="0" y="0"/>
             <wp:positionH relativeFrom="column">
-              <wp:posOffset>-70834</wp:posOffset>
+              <wp:posOffset>-68093</wp:posOffset>
             </wp:positionH>
             <wp:positionV relativeFrom="paragraph">
-              <wp:posOffset>146533</wp:posOffset>
+              <wp:posOffset>141809</wp:posOffset>
             </wp:positionV>
-            <wp:extent cx="4932609" cy="3013695"/>
+            <wp:extent cx="4473958" cy="2733472"/>
             <wp:effectExtent l="0" t="0" r="0" b="0"/>
             <wp:wrapNone/>
             <wp:docPr id="2" name="Picture 2"/>
@@ -395,7 +401,7 @@
                     <pic:cNvPicPr/>
                   </pic:nvPicPr>
                   <pic:blipFill rotWithShape="1">
-                    <a:blip r:embed="rId6" cstate="print">
+                    <a:blip r:embed="rId7" cstate="print">
                       <a:extLst>
                         <a:ext uri="{28A0092B-C50C-407E-A947-70E740481C1C}">
                           <a14:useLocalDpi xmlns:a14="http://schemas.microsoft.com/office/drawing/2010/main" val="0"/>
@@ -408,7 +414,7 @@
                   <pic:spPr bwMode="auto">
                     <a:xfrm>
                       <a:off x="0" y="0"/>
-                      <a:ext cx="4936711" cy="3016202"/>
+                      <a:ext cx="4500481" cy="2749677"/>
                     </a:xfrm>
                     <a:prstGeom prst="rect">
                       <a:avLst/>
@@ -434,15 +440,6 @@
           </wp:anchor>
         </w:drawing>
       </w:r>
-    </w:p>
-    <w:p>
-      <w:pPr>
-        <w:rPr>
-          <w:rFonts w:asciiTheme="minorHAnsi" w:hAnsiTheme="minorHAnsi" w:cstheme="minorHAnsi"/>
-          <w:noProof/>
-          <w:lang w:val="en-US"/>
-        </w:rPr>
-      </w:pPr>
     </w:p>
     <w:p>
       <w:pPr>
@@ -638,7 +635,7 @@
                     <pic:cNvPicPr/>
                   </pic:nvPicPr>
                   <pic:blipFill>
-                    <a:blip r:embed="rId7" cstate="print">
+                    <a:blip r:embed="rId8" cstate="print">
                       <a:extLst>
                         <a:ext uri="{28A0092B-C50C-407E-A947-70E740481C1C}">
                           <a14:useLocalDpi xmlns:a14="http://schemas.microsoft.com/office/drawing/2010/main" val="0"/>
@@ -692,7 +689,7 @@
                     <pic:cNvPicPr/>
                   </pic:nvPicPr>
                   <pic:blipFill rotWithShape="1">
-                    <a:blip r:embed="rId8"/>
+                    <a:blip r:embed="rId9"/>
                     <a:srcRect t="1809" b="4421"/>
                     <a:stretch/>
                   </pic:blipFill>
@@ -1705,16 +1702,9 @@
           <w:rFonts w:asciiTheme="minorHAnsi" w:hAnsiTheme="minorHAnsi" w:cstheme="minorHAnsi"/>
           <w:lang w:val="en-US"/>
         </w:rPr>
-        <w:t>[1]</w:t>
-      </w:r>
-      <w:r>
-        <w:rPr>
-          <w:rFonts w:asciiTheme="minorHAnsi" w:hAnsiTheme="minorHAnsi" w:cstheme="minorHAnsi"/>
-          <w:lang w:val="en-US"/>
-        </w:rPr>
-        <w:t xml:space="preserve"> </w:t>
-      </w:r>
-      <w:hyperlink r:id="rId9" w:history="1">
+        <w:t xml:space="preserve">[1] </w:t>
+      </w:r>
+      <w:hyperlink r:id="rId10" w:history="1">
         <w:r>
           <w:rPr>
             <w:rStyle w:val="Hyperlink"/>
@@ -1745,21 +1735,7 @@
           <w:rFonts w:asciiTheme="minorHAnsi" w:hAnsiTheme="minorHAnsi" w:cstheme="minorHAnsi"/>
           <w:lang w:val="en-US"/>
         </w:rPr>
-        <w:t>[2]</w:t>
-      </w:r>
-      <w:r>
-        <w:rPr>
-          <w:rFonts w:asciiTheme="minorHAnsi" w:hAnsiTheme="minorHAnsi" w:cstheme="minorHAnsi"/>
-          <w:lang w:val="en-US"/>
-        </w:rPr>
-        <w:t xml:space="preserve"> </w:t>
-      </w:r>
-      <w:r>
-        <w:rPr>
-          <w:rFonts w:asciiTheme="minorHAnsi" w:hAnsiTheme="minorHAnsi" w:cstheme="minorHAnsi"/>
-          <w:lang w:val="en-US"/>
-        </w:rPr>
-        <w:t xml:space="preserve">M. U. G. Kraemer </w:t>
+        <w:t xml:space="preserve">[2] M. U. G. Kraemer </w:t>
       </w:r>
       <w:r>
         <w:rPr>
@@ -1775,28 +1751,14 @@
           <w:rFonts w:asciiTheme="minorHAnsi" w:hAnsiTheme="minorHAnsi" w:cstheme="minorHAnsi"/>
           <w:lang w:val="en-US"/>
         </w:rPr>
-        <w:t xml:space="preserve">, </w:t>
-      </w:r>
-      <w:r>
-        <w:rPr>
-          <w:rFonts w:asciiTheme="minorHAnsi" w:hAnsiTheme="minorHAnsi" w:cstheme="minorHAnsi"/>
-          <w:lang w:val="en-US"/>
-        </w:rPr>
-        <w:t>“</w:t>
+        <w:t>, “</w:t>
       </w:r>
       <w:r>
         <w:rPr>
           <w:rFonts w:asciiTheme="minorHAnsi" w:eastAsiaTheme="minorEastAsia" w:hAnsiTheme="minorHAnsi" w:cstheme="minorHAnsi"/>
           <w:lang w:val="en-US"/>
         </w:rPr>
-        <w:t>The effect of human mobility and control measures on the COVID-19 epidemic in China</w:t>
-      </w:r>
-      <w:r>
-        <w:rPr>
-          <w:rFonts w:asciiTheme="minorHAnsi" w:eastAsiaTheme="minorEastAsia" w:hAnsiTheme="minorHAnsi" w:cstheme="minorHAnsi"/>
-          <w:lang w:val="en-US"/>
-        </w:rPr>
-        <w:t xml:space="preserve">,” </w:t>
+        <w:t xml:space="preserve">The effect of human mobility and control measures on the COVID-19 epidemic in China,” </w:t>
       </w:r>
       <w:r>
         <w:rPr>
@@ -1812,103 +1774,82 @@
           <w:rFonts w:asciiTheme="minorHAnsi" w:hAnsiTheme="minorHAnsi" w:cstheme="minorHAnsi"/>
           <w:lang w:val="en-US"/>
         </w:rPr>
-        <w:t>,</w:t>
-      </w:r>
-      <w:r>
-        <w:rPr>
-          <w:rFonts w:asciiTheme="minorHAnsi" w:hAnsiTheme="minorHAnsi" w:cstheme="minorHAnsi"/>
-          <w:lang w:val="en-US"/>
+        <w:t xml:space="preserve">, </w:t>
+      </w:r>
+      <w:r>
+        <w:rPr>
+          <w:rFonts w:asciiTheme="minorHAnsi" w:eastAsiaTheme="minorEastAsia" w:hAnsiTheme="minorHAnsi" w:cstheme="minorHAnsi"/>
+          <w:lang w:val="en-US"/>
+        </w:rPr>
+        <w:t xml:space="preserve">Vol. 368, Issue 6490, pp. 493-497, </w:t>
+      </w:r>
+      <w:r>
+        <w:rPr>
+          <w:rFonts w:asciiTheme="minorHAnsi" w:hAnsiTheme="minorHAnsi" w:cstheme="minorHAnsi"/>
+          <w:lang w:val="en-US"/>
+        </w:rPr>
+        <w:t>doi:10.1126/</w:t>
+      </w:r>
+      <w:proofErr w:type="gramStart"/>
+      <w:r>
+        <w:rPr>
+          <w:rFonts w:asciiTheme="minorHAnsi" w:hAnsiTheme="minorHAnsi" w:cstheme="minorHAnsi"/>
+          <w:lang w:val="en-US"/>
+        </w:rPr>
+        <w:t>science.abb</w:t>
+      </w:r>
+      <w:proofErr w:type="gramEnd"/>
+      <w:r>
+        <w:rPr>
+          <w:rFonts w:asciiTheme="minorHAnsi" w:hAnsiTheme="minorHAnsi" w:cstheme="minorHAnsi"/>
+          <w:lang w:val="en-US"/>
+        </w:rPr>
+        <w:t xml:space="preserve">4218 (2020). </w:t>
+      </w:r>
+    </w:p>
+    <w:p>
+      <w:pPr>
+        <w:rPr>
+          <w:rFonts w:asciiTheme="minorHAnsi" w:hAnsiTheme="minorHAnsi" w:cstheme="minorHAnsi"/>
+          <w:lang w:val="en-US"/>
+        </w:rPr>
+      </w:pPr>
+    </w:p>
+    <w:p>
+      <w:pPr>
+        <w:rPr>
+          <w:rFonts w:asciiTheme="minorHAnsi" w:hAnsiTheme="minorHAnsi" w:cstheme="minorHAnsi"/>
+          <w:lang w:val="en-US"/>
+        </w:rPr>
+      </w:pPr>
+      <w:r>
+        <w:rPr>
+          <w:rFonts w:asciiTheme="minorHAnsi" w:hAnsiTheme="minorHAnsi" w:cstheme="minorHAnsi"/>
+          <w:lang w:val="en-US"/>
+        </w:rPr>
+        <w:t>[</w:t>
+      </w:r>
+      <w:r>
+        <w:rPr>
+          <w:rFonts w:asciiTheme="minorHAnsi" w:hAnsiTheme="minorHAnsi" w:cstheme="minorHAnsi"/>
+          <w:lang w:val="en-US"/>
+        </w:rPr>
+        <w:t>3</w:t>
+      </w:r>
+      <w:r>
+        <w:rPr>
+          <w:rFonts w:asciiTheme="minorHAnsi" w:hAnsiTheme="minorHAnsi" w:cstheme="minorHAnsi"/>
+          <w:lang w:val="en-US"/>
+        </w:rPr>
+        <w:t>]</w:t>
+      </w:r>
+      <w:r>
+        <w:rPr>
+          <w:rFonts w:asciiTheme="minorHAnsi" w:hAnsiTheme="minorHAnsi" w:cstheme="minorHAnsi"/>
         </w:rPr>
         <w:t xml:space="preserve"> </w:t>
       </w:r>
-      <w:r>
-        <w:rPr>
-          <w:rFonts w:asciiTheme="minorHAnsi" w:eastAsiaTheme="minorEastAsia" w:hAnsiTheme="minorHAnsi" w:cstheme="minorHAnsi"/>
-          <w:lang w:val="en-US"/>
-        </w:rPr>
-        <w:t>Vol. 368, Issue 6490, pp. 493-497</w:t>
-      </w:r>
-      <w:r>
-        <w:rPr>
-          <w:rFonts w:asciiTheme="minorHAnsi" w:eastAsiaTheme="minorEastAsia" w:hAnsiTheme="minorHAnsi" w:cstheme="minorHAnsi"/>
-          <w:lang w:val="en-US"/>
-        </w:rPr>
-        <w:t xml:space="preserve">, </w:t>
-      </w:r>
-      <w:r>
-        <w:rPr>
-          <w:rFonts w:asciiTheme="minorHAnsi" w:hAnsiTheme="minorHAnsi" w:cstheme="minorHAnsi"/>
-          <w:lang w:val="en-US"/>
-        </w:rPr>
-        <w:t>doi:</w:t>
-      </w:r>
-      <w:r>
-        <w:rPr>
-          <w:rFonts w:asciiTheme="minorHAnsi" w:hAnsiTheme="minorHAnsi" w:cstheme="minorHAnsi"/>
-          <w:lang w:val="en-US"/>
-        </w:rPr>
-        <w:t>10.1126/</w:t>
-      </w:r>
-      <w:proofErr w:type="gramStart"/>
-      <w:r>
-        <w:rPr>
-          <w:rFonts w:asciiTheme="minorHAnsi" w:hAnsiTheme="minorHAnsi" w:cstheme="minorHAnsi"/>
-          <w:lang w:val="en-US"/>
-        </w:rPr>
-        <w:t>science.abb</w:t>
-      </w:r>
-      <w:proofErr w:type="gramEnd"/>
-      <w:r>
-        <w:rPr>
-          <w:rFonts w:asciiTheme="minorHAnsi" w:hAnsiTheme="minorHAnsi" w:cstheme="minorHAnsi"/>
-          <w:lang w:val="en-US"/>
-        </w:rPr>
-        <w:t xml:space="preserve">4218 (2020). </w:t>
-      </w:r>
-    </w:p>
-    <w:p>
-      <w:pPr>
-        <w:rPr>
-          <w:rFonts w:asciiTheme="minorHAnsi" w:hAnsiTheme="minorHAnsi" w:cstheme="minorHAnsi"/>
-          <w:lang w:val="en-US"/>
-        </w:rPr>
-      </w:pPr>
-    </w:p>
-    <w:p>
-      <w:pPr>
-        <w:rPr>
-          <w:rFonts w:asciiTheme="minorHAnsi" w:hAnsiTheme="minorHAnsi" w:cstheme="minorHAnsi"/>
-          <w:lang w:val="en-US"/>
-        </w:rPr>
-      </w:pPr>
-      <w:r>
-        <w:rPr>
-          <w:rFonts w:asciiTheme="minorHAnsi" w:hAnsiTheme="minorHAnsi" w:cstheme="minorHAnsi"/>
-          <w:lang w:val="en-US"/>
-        </w:rPr>
-        <w:t>[</w:t>
-      </w:r>
-      <w:r>
-        <w:rPr>
-          <w:rFonts w:asciiTheme="minorHAnsi" w:hAnsiTheme="minorHAnsi" w:cstheme="minorHAnsi"/>
-          <w:lang w:val="en-US"/>
-        </w:rPr>
-        <w:t>3</w:t>
-      </w:r>
-      <w:r>
-        <w:rPr>
-          <w:rFonts w:asciiTheme="minorHAnsi" w:hAnsiTheme="minorHAnsi" w:cstheme="minorHAnsi"/>
-          <w:lang w:val="en-US"/>
-        </w:rPr>
-        <w:t>]</w:t>
-      </w:r>
-      <w:r>
-        <w:rPr>
-          <w:rFonts w:asciiTheme="minorHAnsi" w:hAnsiTheme="minorHAnsi" w:cstheme="minorHAnsi"/>
-        </w:rPr>
-        <w:t xml:space="preserve"> </w:t>
-      </w:r>
-      <w:hyperlink r:id="rId10" w:history="1">
+      <w:hyperlink r:id="rId11" w:history="1">
         <w:r>
           <w:rPr>
             <w:rStyle w:val="Hyperlink"/>
@@ -1967,14 +1908,7 @@
           <w:rFonts w:asciiTheme="minorHAnsi" w:hAnsiTheme="minorHAnsi" w:cstheme="minorHAnsi"/>
           <w:lang w:val="en-US"/>
         </w:rPr>
-        <w:t xml:space="preserve"> A. Lauer, K. H. </w:t>
-      </w:r>
-      <w:r>
-        <w:rPr>
-          <w:rFonts w:asciiTheme="minorHAnsi" w:hAnsiTheme="minorHAnsi" w:cstheme="minorHAnsi"/>
-          <w:lang w:val="en-US"/>
-        </w:rPr>
-        <w:t>﻿</w:t>
+        <w:t xml:space="preserve"> A. Lauer, K. H. ﻿</w:t>
       </w:r>
       <w:proofErr w:type="spellStart"/>
       <w:r>
@@ -2053,14 +1987,7 @@
           <w:rFonts w:asciiTheme="minorHAnsi" w:hAnsiTheme="minorHAnsi" w:cstheme="minorHAnsi"/>
           <w:lang w:val="en-US"/>
         </w:rPr>
-        <w:t xml:space="preserve">, </w:t>
-      </w:r>
-      <w:r>
-        <w:rPr>
-          <w:rFonts w:asciiTheme="minorHAnsi" w:hAnsiTheme="minorHAnsi" w:cstheme="minorHAnsi"/>
-          <w:lang w:val="en-US"/>
-        </w:rPr>
-        <w:t>2020;172:577-582. doi:10.7326/M20-0504</w:t>
+        <w:t>, 2020;172:577-582. doi:10.7326/M20-0504</w:t>
       </w:r>
     </w:p>
     <w:p>
@@ -2084,7 +2011,7 @@
         </w:rPr>
         <w:t xml:space="preserve">[5] </w:t>
       </w:r>
-      <w:hyperlink r:id="rId11" w:history="1">
+      <w:hyperlink r:id="rId12" w:history="1">
         <w:r>
           <w:rPr>
             <w:rStyle w:val="Hyperlink"/>

</xml_diff>